<commit_message>
Compte rendu du projet
</commit_message>
<xml_diff>
--- a/Explications sur les fonctions utilisées.docx
+++ b/Explications sur les fonctions utilisées.docx
@@ -14600,10 +14600,451 @@
         <w:pStyle w:val="Titre1"/>
       </w:pPr>
       <w:r>
-        <w:t>Complexité</w:t>
+        <w:t>L’interface homme-machine</w:t>
+      </w:r>
+    </w:p>
+    <w:p>
+      <w:r>
+        <w:rPr>
+          <w:noProof/>
+          <w:lang w:eastAsia="fr-FR"/>
+        </w:rPr>
+        <w:drawing>
+          <wp:anchor distT="0" distB="0" distL="114300" distR="114300" simplePos="0" relativeHeight="251668480" behindDoc="0" locked="0" layoutInCell="1" allowOverlap="1" wp14:anchorId="1697D3A1" wp14:editId="599E751E">
+            <wp:simplePos x="0" y="0"/>
+            <wp:positionH relativeFrom="column">
+              <wp:posOffset>-87630</wp:posOffset>
+            </wp:positionH>
+            <wp:positionV relativeFrom="paragraph">
+              <wp:posOffset>123190</wp:posOffset>
+            </wp:positionV>
+            <wp:extent cx="2699385" cy="3070225"/>
+            <wp:effectExtent l="0" t="0" r="5715" b="0"/>
+            <wp:wrapSquare wrapText="bothSides"/>
+            <wp:docPr id="281" name="Image 281"/>
+            <wp:cNvGraphicFramePr>
+              <a:graphicFrameLocks xmlns:a="http://schemas.openxmlformats.org/drawingml/2006/main" noChangeAspect="1"/>
+            </wp:cNvGraphicFramePr>
+            <a:graphic xmlns:a="http://schemas.openxmlformats.org/drawingml/2006/main">
+              <a:graphicData uri="http://schemas.openxmlformats.org/drawingml/2006/picture">
+                <pic:pic xmlns:pic="http://schemas.openxmlformats.org/drawingml/2006/picture">
+                  <pic:nvPicPr>
+                    <pic:cNvPr id="0" name=""/>
+                    <pic:cNvPicPr/>
+                  </pic:nvPicPr>
+                  <pic:blipFill>
+                    <a:blip r:embed="rId57">
+                      <a:extLst>
+                        <a:ext uri="{28A0092B-C50C-407E-A947-70E740481C1C}">
+                          <a14:useLocalDpi xmlns:a14="http://schemas.microsoft.com/office/drawing/2010/main" val="0"/>
+                        </a:ext>
+                      </a:extLst>
+                    </a:blip>
+                    <a:stretch>
+                      <a:fillRect/>
+                    </a:stretch>
+                  </pic:blipFill>
+                  <pic:spPr>
+                    <a:xfrm>
+                      <a:off x="0" y="0"/>
+                      <a:ext cx="2699385" cy="3070225"/>
+                    </a:xfrm>
+                    <a:prstGeom prst="rect">
+                      <a:avLst/>
+                    </a:prstGeom>
+                  </pic:spPr>
+                </pic:pic>
+              </a:graphicData>
+            </a:graphic>
+            <wp14:sizeRelH relativeFrom="page">
+              <wp14:pctWidth>0</wp14:pctWidth>
+            </wp14:sizeRelH>
+            <wp14:sizeRelV relativeFrom="page">
+              <wp14:pctHeight>0</wp14:pctHeight>
+            </wp14:sizeRelV>
+          </wp:anchor>
+        </w:drawing>
+      </w:r>
+      <w:r>
+        <w:t xml:space="preserve">Cette interface a été réalisée à l’aide de la librairie </w:t>
+      </w:r>
+      <w:proofErr w:type="spellStart"/>
+      <w:r>
+        <w:t>TKinter</w:t>
+      </w:r>
+      <w:proofErr w:type="spellEnd"/>
+      <w:r>
+        <w:t>. Elle permet :</w:t>
+      </w:r>
+    </w:p>
+    <w:p>
+      <w:pPr>
+        <w:pStyle w:val="Paragraphedeliste"/>
+        <w:numPr>
+          <w:ilvl w:val="0"/>
+          <w:numId w:val="17"/>
+        </w:numPr>
+      </w:pPr>
+      <w:r>
+        <w:t>La visualisation de la grille. Les chiffres de départ sont en noir, ceux placés sont en vert.</w:t>
+      </w:r>
+    </w:p>
+    <w:p>
+      <w:pPr>
+        <w:pStyle w:val="Paragraphedeliste"/>
+        <w:numPr>
+          <w:ilvl w:val="0"/>
+          <w:numId w:val="17"/>
+        </w:numPr>
+      </w:pPr>
+      <w:r>
+        <w:t>De choisir un chiffre (barre verte) pour ensuite pouvoir le placer dans la grille.</w:t>
+      </w:r>
+    </w:p>
+    <w:p>
+      <w:pPr>
+        <w:pStyle w:val="Paragraphedeliste"/>
+        <w:numPr>
+          <w:ilvl w:val="0"/>
+          <w:numId w:val="17"/>
+        </w:numPr>
+      </w:pPr>
+      <w:r>
+        <w:t>D’effacer un chiffre (gomme).</w:t>
+      </w:r>
+    </w:p>
+    <w:p>
+      <w:pPr>
+        <w:pStyle w:val="Paragraphedeliste"/>
+        <w:numPr>
+          <w:ilvl w:val="0"/>
+          <w:numId w:val="17"/>
+        </w:numPr>
+      </w:pPr>
+      <w:r>
+        <w:t>D’effacer tous les chiffres plac</w:t>
+      </w:r>
+      <w:r>
+        <w:t xml:space="preserve">és (bouton </w:t>
+      </w:r>
+      <w:r>
+        <w:rPr>
+          <w:color w:val="7030A0"/>
+        </w:rPr>
+        <w:t>R</w:t>
+      </w:r>
+      <w:r>
+        <w:rPr>
+          <w:color w:val="7030A0"/>
+        </w:rPr>
+        <w:t>ecommencer</w:t>
+      </w:r>
+      <w:r>
+        <w:t>).</w:t>
+      </w:r>
+    </w:p>
+    <w:p>
+      <w:pPr>
+        <w:pStyle w:val="Paragraphedeliste"/>
+        <w:numPr>
+          <w:ilvl w:val="0"/>
+          <w:numId w:val="17"/>
+        </w:numPr>
+      </w:pPr>
+      <w:r>
+        <w:t xml:space="preserve">De </w:t>
+      </w:r>
+      <w:r>
+        <w:t xml:space="preserve">résoudre la grille (bouton </w:t>
+      </w:r>
+      <w:r>
+        <w:rPr>
+          <w:color w:val="0070C0"/>
+        </w:rPr>
+        <w:t>R</w:t>
+      </w:r>
+      <w:r>
+        <w:rPr>
+          <w:color w:val="0070C0"/>
+        </w:rPr>
+        <w:t>ésoudre</w:t>
+      </w:r>
+      <w:r>
+        <w:t>).</w:t>
+      </w:r>
+    </w:p>
+    <w:p>
+      <w:pPr>
+        <w:pStyle w:val="Paragraphedeliste"/>
+        <w:numPr>
+          <w:ilvl w:val="0"/>
+          <w:numId w:val="17"/>
+        </w:numPr>
+      </w:pPr>
+      <w:r>
+        <w:t>De créer une nouvelle grille avec un niveau de difficulté allant de 0 à 20 (bouton Nouveau.</w:t>
+      </w:r>
+    </w:p>
+    <w:p>
+      <w:pPr>
+        <w:pStyle w:val="Paragraphedeliste"/>
+        <w:numPr>
+          <w:ilvl w:val="0"/>
+          <w:numId w:val="17"/>
+        </w:numPr>
+      </w:pPr>
+      <w:r>
+        <w:t>De charger une partie ou de la sauvegarder au format csv (boutons Charger et Enregistrer)</w:t>
+      </w:r>
+    </w:p>
+    <w:p>
+      <w:pPr>
+        <w:pStyle w:val="Paragraphedeliste"/>
+        <w:numPr>
+          <w:ilvl w:val="0"/>
+          <w:numId w:val="17"/>
+        </w:numPr>
+      </w:pPr>
+      <w:r>
+        <w:t xml:space="preserve">De quitter le jeu (bouton </w:t>
+      </w:r>
+      <w:r>
+        <w:rPr>
+          <w:color w:val="FF0000"/>
+        </w:rPr>
+        <w:t>Quitter</w:t>
+      </w:r>
+      <w:r>
+        <w:t>).</w:t>
+      </w:r>
+    </w:p>
+    <w:p>
+      <w:pPr>
+        <w:pStyle w:val="Sous-titre"/>
+      </w:pPr>
+      <w:r>
+        <w:rPr>
+          <w:noProof/>
+          <w:lang w:eastAsia="fr-FR"/>
+        </w:rPr>
+        <w:drawing>
+          <wp:anchor distT="0" distB="0" distL="114300" distR="114300" simplePos="0" relativeHeight="251669504" behindDoc="0" locked="0" layoutInCell="1" allowOverlap="1" wp14:anchorId="77A8D7E2" wp14:editId="236EE6F3">
+            <wp:simplePos x="0" y="0"/>
+            <wp:positionH relativeFrom="column">
+              <wp:posOffset>3439795</wp:posOffset>
+            </wp:positionH>
+            <wp:positionV relativeFrom="paragraph">
+              <wp:posOffset>627380</wp:posOffset>
+            </wp:positionV>
+            <wp:extent cx="2277745" cy="1393825"/>
+            <wp:effectExtent l="0" t="0" r="8255" b="0"/>
+            <wp:wrapSquare wrapText="bothSides"/>
+            <wp:docPr id="282" name="Image 282"/>
+            <wp:cNvGraphicFramePr>
+              <a:graphicFrameLocks xmlns:a="http://schemas.openxmlformats.org/drawingml/2006/main" noChangeAspect="1"/>
+            </wp:cNvGraphicFramePr>
+            <a:graphic xmlns:a="http://schemas.openxmlformats.org/drawingml/2006/main">
+              <a:graphicData uri="http://schemas.openxmlformats.org/drawingml/2006/picture">
+                <pic:pic xmlns:pic="http://schemas.openxmlformats.org/drawingml/2006/picture">
+                  <pic:nvPicPr>
+                    <pic:cNvPr id="0" name=""/>
+                    <pic:cNvPicPr/>
+                  </pic:nvPicPr>
+                  <pic:blipFill>
+                    <a:blip r:embed="rId58">
+                      <a:extLst>
+                        <a:ext uri="{28A0092B-C50C-407E-A947-70E740481C1C}">
+                          <a14:useLocalDpi xmlns:a14="http://schemas.microsoft.com/office/drawing/2010/main" val="0"/>
+                        </a:ext>
+                      </a:extLst>
+                    </a:blip>
+                    <a:stretch>
+                      <a:fillRect/>
+                    </a:stretch>
+                  </pic:blipFill>
+                  <pic:spPr>
+                    <a:xfrm>
+                      <a:off x="0" y="0"/>
+                      <a:ext cx="2277745" cy="1393825"/>
+                    </a:xfrm>
+                    <a:prstGeom prst="rect">
+                      <a:avLst/>
+                    </a:prstGeom>
+                  </pic:spPr>
+                </pic:pic>
+              </a:graphicData>
+            </a:graphic>
+            <wp14:sizeRelH relativeFrom="page">
+              <wp14:pctWidth>0</wp14:pctWidth>
+            </wp14:sizeRelH>
+            <wp14:sizeRelV relativeFrom="page">
+              <wp14:pctHeight>0</wp14:pctHeight>
+            </wp14:sizeRelV>
+          </wp:anchor>
+        </w:drawing>
+      </w:r>
+      <w:r>
+        <w:t>Partie affichage : Grille, barre des chiffres et gomme</w:t>
+      </w:r>
+    </w:p>
+    <w:p>
+      <w:r>
+        <w:t>Cette partie est gérée par la fonction Clic</w:t>
+      </w:r>
+    </w:p>
+    <w:p>
+      <w:r>
+        <w:t>Elle analyse la position X</w:t>
+      </w:r>
+      <w:proofErr w:type="gramStart"/>
+      <w:r>
+        <w:t>,Y</w:t>
+      </w:r>
+      <w:proofErr w:type="gramEnd"/>
+      <w:r>
+        <w:t xml:space="preserve"> du clic pour pouvoir agir en conséquence :</w:t>
+      </w:r>
+    </w:p>
+    <w:p>
+      <w:pPr>
+        <w:pStyle w:val="Paragraphedeliste"/>
+        <w:numPr>
+          <w:ilvl w:val="0"/>
+          <w:numId w:val="19"/>
+        </w:numPr>
+      </w:pPr>
+      <w:r>
+        <w:t>Clic sur la barre verte : le chiffre correspondant est enregistré (dans chiffre)</w:t>
+      </w:r>
+    </w:p>
+    <w:p>
+      <w:pPr>
+        <w:pStyle w:val="Paragraphedeliste"/>
+        <w:numPr>
+          <w:ilvl w:val="0"/>
+          <w:numId w:val="19"/>
+        </w:numPr>
+      </w:pPr>
+      <w:r>
+        <w:lastRenderedPageBreak/>
+        <w:t>Clic sur la gomme le chiffre est mis à 0 ce qui correspond à une case vide.</w:t>
+      </w:r>
+    </w:p>
+    <w:p>
+      <w:pPr>
+        <w:pStyle w:val="Paragraphedeliste"/>
+        <w:numPr>
+          <w:ilvl w:val="0"/>
+          <w:numId w:val="19"/>
+        </w:numPr>
+      </w:pPr>
+      <w:r>
+        <w:t>Clic sur la grille : si « chiffre » est entre 0 et 9 et que l’on clique sur une case vide, cette case prend la valeur de « chiffre ». « chiffre » est ensuite mis à 10 pour éviter la répétition.</w:t>
+      </w:r>
+    </w:p>
+    <w:p>
+      <w:pPr>
+        <w:pStyle w:val="Sous-titre"/>
+      </w:pPr>
+      <w:r>
+        <w:t>Partie menu : boutons</w:t>
+      </w:r>
+    </w:p>
+    <w:p>
+      <w:r>
+        <w:t xml:space="preserve">Nous avons utilisé des widgets boutons </w:t>
+      </w:r>
+      <w:r>
+        <w:t>auxquels nous avons associé des fonctions qui sont exécutées lorsque le bouton est cliqué : Résoudre, Recommencer, Charger …</w:t>
+      </w:r>
+    </w:p>
+    <w:p>
+      <w:r>
+        <w:t xml:space="preserve">Associé au bouton Nouveau, il y a </w:t>
+      </w:r>
+      <w:r>
+        <w:t xml:space="preserve">un widget </w:t>
+      </w:r>
+      <w:proofErr w:type="spellStart"/>
+      <w:r>
+        <w:t>Spinbox</w:t>
+      </w:r>
+      <w:proofErr w:type="spellEnd"/>
+      <w:r>
+        <w:t xml:space="preserve"> qui permet de sélectionner un niveau de difficulté de 0 à20. Cette valeur passe en paramètre pour la fonction </w:t>
+      </w:r>
+      <w:proofErr w:type="spellStart"/>
+      <w:r>
+        <w:t>création_aléatoire</w:t>
+      </w:r>
+      <w:proofErr w:type="spellEnd"/>
+      <w:r>
+        <w:t>.</w:t>
+      </w:r>
+    </w:p>
+    <w:p>
+      <w:r>
+        <w:t>Pour les bas niveaux on ne supprime que les des cases que l’on peut retrouver (1 seul prétendant), seul le nombre varie en fonction du niveau.</w:t>
+      </w:r>
+    </w:p>
+    <w:p>
+      <w:r>
+        <w:t>Puis plus on sélectionne un niveau élevé, plus il y a de cases vi</w:t>
+      </w:r>
+      <w:r>
+        <w:t>des, et plus les méthodes pour trouver les chiffres sont complexes. Ceci jusqu’au niveau 19.</w:t>
+      </w:r>
+    </w:p>
+    <w:p>
+      <w:r>
+        <w:t>A niveau 20, on ne génère que des grilles avec 17 cases remplies au départ.</w:t>
+      </w:r>
+    </w:p>
+    <w:p>
+      <w:r>
+        <w:t>Partie Charger Enregistrer : En plus des boutons, on a utilisé un widget Entry qui permet de sélectionner le fichier. Il est inutile de spécifier l’extension .csv qui est rajoutée automatiquement.</w:t>
+      </w:r>
+    </w:p>
+    <w:p>
+      <w:r>
+        <w:t>La fonction Enregistrer enregistre 2 grilles au format .csv : la grille de départ et la grille dans son état actuel. Ceci pour reprendre une partie par exemple.</w:t>
+      </w:r>
+    </w:p>
+    <w:p>
+      <w:r>
+        <w:t>La fonction charger charge la grille initiale si elle est seule ou la grille enregistrée si celle-ci existe.</w:t>
       </w:r>
       <w:bookmarkStart w:id="0" w:name="_GoBack"/>
       <w:bookmarkEnd w:id="0"/>
+    </w:p>
+    <w:p/>
+    <w:p>
+      <w:pPr>
+        <w:pStyle w:val="Titre1"/>
+      </w:pPr>
+    </w:p>
+    <w:p>
+      <w:pPr>
+        <w:pStyle w:val="Titre1"/>
+      </w:pPr>
+    </w:p>
+    <w:p>
+      <w:pPr>
+        <w:pStyle w:val="Titre1"/>
+      </w:pPr>
+    </w:p>
+    <w:p>
+      <w:pPr>
+        <w:pStyle w:val="Titre1"/>
+      </w:pPr>
+    </w:p>
+    <w:p>
+      <w:pPr>
+        <w:pStyle w:val="Titre1"/>
+      </w:pPr>
+      <w:r>
+        <w:t>Complexité</w:t>
+      </w:r>
     </w:p>
     <w:sectPr>
       <w:pgSz w:w="11906" w:h="16838"/>
@@ -15007,9 +15448,9 @@
     </w:lvl>
   </w:abstractNum>
   <w:abstractNum w:abstractNumId="3">
-    <w:nsid w:val="113F415F"/>
+    <w:nsid w:val="0BAE32AA"/>
     <w:multiLevelType w:val="hybridMultilevel"/>
-    <w:tmpl w:val="11CE4D5A"/>
+    <w:tmpl w:val="E75E885E"/>
     <w:lvl w:ilvl="0" w:tplc="040C0001">
       <w:start w:val="1"/>
       <w:numFmt w:val="bullet"/>
@@ -15031,7 +15472,7 @@
         <w:ind w:left="1440" w:hanging="360"/>
       </w:pPr>
       <w:rPr>
-        <w:rFonts w:ascii="Courier New" w:hAnsi="Courier New" w:hint="default"/>
+        <w:rFonts w:ascii="Courier New" w:hAnsi="Courier New" w:cs="Courier New" w:hint="default"/>
       </w:rPr>
     </w:lvl>
     <w:lvl w:ilvl="2" w:tplc="040C0005" w:tentative="1">
@@ -15067,7 +15508,7 @@
         <w:ind w:left="3600" w:hanging="360"/>
       </w:pPr>
       <w:rPr>
-        <w:rFonts w:ascii="Courier New" w:hAnsi="Courier New" w:hint="default"/>
+        <w:rFonts w:ascii="Courier New" w:hAnsi="Courier New" w:cs="Courier New" w:hint="default"/>
       </w:rPr>
     </w:lvl>
     <w:lvl w:ilvl="5" w:tplc="040C0005" w:tentative="1">
@@ -15103,6 +15544,119 @@
         <w:ind w:left="5760" w:hanging="360"/>
       </w:pPr>
       <w:rPr>
+        <w:rFonts w:ascii="Courier New" w:hAnsi="Courier New" w:cs="Courier New" w:hint="default"/>
+      </w:rPr>
+    </w:lvl>
+    <w:lvl w:ilvl="8" w:tplc="040C0005" w:tentative="1">
+      <w:start w:val="1"/>
+      <w:numFmt w:val="bullet"/>
+      <w:lvlText w:val=""/>
+      <w:lvlJc w:val="left"/>
+      <w:pPr>
+        <w:ind w:left="6480" w:hanging="360"/>
+      </w:pPr>
+      <w:rPr>
+        <w:rFonts w:ascii="Wingdings" w:hAnsi="Wingdings" w:hint="default"/>
+      </w:rPr>
+    </w:lvl>
+  </w:abstractNum>
+  <w:abstractNum w:abstractNumId="4">
+    <w:nsid w:val="113F415F"/>
+    <w:multiLevelType w:val="hybridMultilevel"/>
+    <w:tmpl w:val="11CE4D5A"/>
+    <w:lvl w:ilvl="0" w:tplc="040C0001">
+      <w:start w:val="1"/>
+      <w:numFmt w:val="bullet"/>
+      <w:lvlText w:val=""/>
+      <w:lvlJc w:val="left"/>
+      <w:pPr>
+        <w:ind w:left="720" w:hanging="360"/>
+      </w:pPr>
+      <w:rPr>
+        <w:rFonts w:ascii="Symbol" w:hAnsi="Symbol" w:hint="default"/>
+      </w:rPr>
+    </w:lvl>
+    <w:lvl w:ilvl="1" w:tplc="040C0003" w:tentative="1">
+      <w:start w:val="1"/>
+      <w:numFmt w:val="bullet"/>
+      <w:lvlText w:val="o"/>
+      <w:lvlJc w:val="left"/>
+      <w:pPr>
+        <w:ind w:left="1440" w:hanging="360"/>
+      </w:pPr>
+      <w:rPr>
+        <w:rFonts w:ascii="Courier New" w:hAnsi="Courier New" w:hint="default"/>
+      </w:rPr>
+    </w:lvl>
+    <w:lvl w:ilvl="2" w:tplc="040C0005" w:tentative="1">
+      <w:start w:val="1"/>
+      <w:numFmt w:val="bullet"/>
+      <w:lvlText w:val=""/>
+      <w:lvlJc w:val="left"/>
+      <w:pPr>
+        <w:ind w:left="2160" w:hanging="360"/>
+      </w:pPr>
+      <w:rPr>
+        <w:rFonts w:ascii="Wingdings" w:hAnsi="Wingdings" w:hint="default"/>
+      </w:rPr>
+    </w:lvl>
+    <w:lvl w:ilvl="3" w:tplc="040C0001" w:tentative="1">
+      <w:start w:val="1"/>
+      <w:numFmt w:val="bullet"/>
+      <w:lvlText w:val=""/>
+      <w:lvlJc w:val="left"/>
+      <w:pPr>
+        <w:ind w:left="2880" w:hanging="360"/>
+      </w:pPr>
+      <w:rPr>
+        <w:rFonts w:ascii="Symbol" w:hAnsi="Symbol" w:hint="default"/>
+      </w:rPr>
+    </w:lvl>
+    <w:lvl w:ilvl="4" w:tplc="040C0003" w:tentative="1">
+      <w:start w:val="1"/>
+      <w:numFmt w:val="bullet"/>
+      <w:lvlText w:val="o"/>
+      <w:lvlJc w:val="left"/>
+      <w:pPr>
+        <w:ind w:left="3600" w:hanging="360"/>
+      </w:pPr>
+      <w:rPr>
+        <w:rFonts w:ascii="Courier New" w:hAnsi="Courier New" w:hint="default"/>
+      </w:rPr>
+    </w:lvl>
+    <w:lvl w:ilvl="5" w:tplc="040C0005" w:tentative="1">
+      <w:start w:val="1"/>
+      <w:numFmt w:val="bullet"/>
+      <w:lvlText w:val=""/>
+      <w:lvlJc w:val="left"/>
+      <w:pPr>
+        <w:ind w:left="4320" w:hanging="360"/>
+      </w:pPr>
+      <w:rPr>
+        <w:rFonts w:ascii="Wingdings" w:hAnsi="Wingdings" w:hint="default"/>
+      </w:rPr>
+    </w:lvl>
+    <w:lvl w:ilvl="6" w:tplc="040C0001" w:tentative="1">
+      <w:start w:val="1"/>
+      <w:numFmt w:val="bullet"/>
+      <w:lvlText w:val=""/>
+      <w:lvlJc w:val="left"/>
+      <w:pPr>
+        <w:ind w:left="5040" w:hanging="360"/>
+      </w:pPr>
+      <w:rPr>
+        <w:rFonts w:ascii="Symbol" w:hAnsi="Symbol" w:hint="default"/>
+      </w:rPr>
+    </w:lvl>
+    <w:lvl w:ilvl="7" w:tplc="040C0003" w:tentative="1">
+      <w:start w:val="1"/>
+      <w:numFmt w:val="bullet"/>
+      <w:lvlText w:val="o"/>
+      <w:lvlJc w:val="left"/>
+      <w:pPr>
+        <w:ind w:left="5760" w:hanging="360"/>
+      </w:pPr>
+      <w:rPr>
         <w:rFonts w:ascii="Courier New" w:hAnsi="Courier New" w:hint="default"/>
       </w:rPr>
     </w:lvl>
@@ -15119,7 +15673,7 @@
       </w:rPr>
     </w:lvl>
   </w:abstractNum>
-  <w:abstractNum w:abstractNumId="4">
+  <w:abstractNum w:abstractNumId="5">
     <w:nsid w:val="1DBB40D1"/>
     <w:multiLevelType w:val="hybridMultilevel"/>
     <w:tmpl w:val="C62877DE"/>
@@ -15232,7 +15786,7 @@
       </w:rPr>
     </w:lvl>
   </w:abstractNum>
-  <w:abstractNum w:abstractNumId="5">
+  <w:abstractNum w:abstractNumId="6">
     <w:nsid w:val="1E7F1C7D"/>
     <w:multiLevelType w:val="hybridMultilevel"/>
     <w:tmpl w:val="2F52E0D8"/>
@@ -15345,7 +15899,7 @@
       </w:rPr>
     </w:lvl>
   </w:abstractNum>
-  <w:abstractNum w:abstractNumId="6">
+  <w:abstractNum w:abstractNumId="7">
     <w:nsid w:val="21BD15C5"/>
     <w:multiLevelType w:val="hybridMultilevel"/>
     <w:tmpl w:val="B462B218"/>
@@ -15458,7 +16012,7 @@
       </w:rPr>
     </w:lvl>
   </w:abstractNum>
-  <w:abstractNum w:abstractNumId="7">
+  <w:abstractNum w:abstractNumId="8">
     <w:nsid w:val="264D1001"/>
     <w:multiLevelType w:val="hybridMultilevel"/>
     <w:tmpl w:val="46D6F0CC"/>
@@ -15571,7 +16125,7 @@
       </w:rPr>
     </w:lvl>
   </w:abstractNum>
-  <w:abstractNum w:abstractNumId="8">
+  <w:abstractNum w:abstractNumId="9">
     <w:nsid w:val="292E7C29"/>
     <w:multiLevelType w:val="hybridMultilevel"/>
     <w:tmpl w:val="EE607508"/>
@@ -15684,7 +16238,7 @@
       </w:rPr>
     </w:lvl>
   </w:abstractNum>
-  <w:abstractNum w:abstractNumId="9">
+  <w:abstractNum w:abstractNumId="10">
     <w:nsid w:val="34223EEA"/>
     <w:multiLevelType w:val="hybridMultilevel"/>
     <w:tmpl w:val="AF12ED7C"/>
@@ -15797,7 +16351,7 @@
       </w:rPr>
     </w:lvl>
   </w:abstractNum>
-  <w:abstractNum w:abstractNumId="10">
+  <w:abstractNum w:abstractNumId="11">
     <w:nsid w:val="4CAB12E5"/>
     <w:multiLevelType w:val="hybridMultilevel"/>
     <w:tmpl w:val="3F58831A"/>
@@ -15910,7 +16464,7 @@
       </w:rPr>
     </w:lvl>
   </w:abstractNum>
-  <w:abstractNum w:abstractNumId="11">
+  <w:abstractNum w:abstractNumId="12">
     <w:nsid w:val="4CCA37E6"/>
     <w:multiLevelType w:val="hybridMultilevel"/>
     <w:tmpl w:val="79FC3D9A"/>
@@ -16023,7 +16577,7 @@
       </w:rPr>
     </w:lvl>
   </w:abstractNum>
-  <w:abstractNum w:abstractNumId="12">
+  <w:abstractNum w:abstractNumId="13">
     <w:nsid w:val="4DA0332F"/>
     <w:multiLevelType w:val="hybridMultilevel"/>
     <w:tmpl w:val="866439D2"/>
@@ -16136,10 +16690,10 @@
       </w:rPr>
     </w:lvl>
   </w:abstractNum>
-  <w:abstractNum w:abstractNumId="13">
+  <w:abstractNum w:abstractNumId="14">
     <w:nsid w:val="545054AD"/>
     <w:multiLevelType w:val="hybridMultilevel"/>
-    <w:tmpl w:val="4A40EE18"/>
+    <w:tmpl w:val="B4024AEC"/>
     <w:lvl w:ilvl="0" w:tplc="040C0001">
       <w:start w:val="1"/>
       <w:numFmt w:val="bullet"/>
@@ -16249,7 +16803,7 @@
       </w:rPr>
     </w:lvl>
   </w:abstractNum>
-  <w:abstractNum w:abstractNumId="14">
+  <w:abstractNum w:abstractNumId="15">
     <w:nsid w:val="571C07B5"/>
     <w:multiLevelType w:val="hybridMultilevel"/>
     <w:tmpl w:val="B92AFE86"/>
@@ -16362,7 +16916,7 @@
       </w:rPr>
     </w:lvl>
   </w:abstractNum>
-  <w:abstractNum w:abstractNumId="15">
+  <w:abstractNum w:abstractNumId="16">
     <w:nsid w:val="641B30D3"/>
     <w:multiLevelType w:val="hybridMultilevel"/>
     <w:tmpl w:val="87A2BCB4"/>
@@ -16475,7 +17029,7 @@
       </w:rPr>
     </w:lvl>
   </w:abstractNum>
-  <w:abstractNum w:abstractNumId="16">
+  <w:abstractNum w:abstractNumId="17">
     <w:nsid w:val="6BFA3689"/>
     <w:multiLevelType w:val="hybridMultilevel"/>
     <w:tmpl w:val="A524C8B0"/>
@@ -16588,7 +17142,7 @@
       </w:rPr>
     </w:lvl>
   </w:abstractNum>
-  <w:abstractNum w:abstractNumId="17">
+  <w:abstractNum w:abstractNumId="18">
     <w:nsid w:val="76B25E03"/>
     <w:multiLevelType w:val="hybridMultilevel"/>
     <w:tmpl w:val="BCDAAD1C"/>
@@ -16702,58 +17256,61 @@
     </w:lvl>
   </w:abstractNum>
   <w:num w:numId="1">
+    <w:abstractNumId w:val="18"/>
+  </w:num>
+  <w:num w:numId="2">
+    <w:abstractNumId w:val="13"/>
+  </w:num>
+  <w:num w:numId="3">
     <w:abstractNumId w:val="17"/>
   </w:num>
-  <w:num w:numId="2">
-    <w:abstractNumId w:val="12"/>
-  </w:num>
-  <w:num w:numId="3">
-    <w:abstractNumId w:val="16"/>
-  </w:num>
   <w:num w:numId="4">
-    <w:abstractNumId w:val="5"/>
+    <w:abstractNumId w:val="6"/>
   </w:num>
   <w:num w:numId="5">
-    <w:abstractNumId w:val="14"/>
+    <w:abstractNumId w:val="15"/>
   </w:num>
   <w:num w:numId="6">
     <w:abstractNumId w:val="1"/>
   </w:num>
   <w:num w:numId="7">
-    <w:abstractNumId w:val="3"/>
+    <w:abstractNumId w:val="4"/>
   </w:num>
   <w:num w:numId="8">
     <w:abstractNumId w:val="2"/>
   </w:num>
   <w:num w:numId="9">
-    <w:abstractNumId w:val="6"/>
+    <w:abstractNumId w:val="7"/>
   </w:num>
   <w:num w:numId="10">
+    <w:abstractNumId w:val="11"/>
+  </w:num>
+  <w:num w:numId="11">
+    <w:abstractNumId w:val="5"/>
+  </w:num>
+  <w:num w:numId="12">
+    <w:abstractNumId w:val="9"/>
+  </w:num>
+  <w:num w:numId="13">
+    <w:abstractNumId w:val="16"/>
+  </w:num>
+  <w:num w:numId="14">
     <w:abstractNumId w:val="10"/>
   </w:num>
-  <w:num w:numId="11">
-    <w:abstractNumId w:val="4"/>
-  </w:num>
-  <w:num w:numId="12">
+  <w:num w:numId="15">
     <w:abstractNumId w:val="8"/>
   </w:num>
-  <w:num w:numId="13">
-    <w:abstractNumId w:val="15"/>
-  </w:num>
-  <w:num w:numId="14">
-    <w:abstractNumId w:val="9"/>
-  </w:num>
-  <w:num w:numId="15">
-    <w:abstractNumId w:val="7"/>
-  </w:num>
   <w:num w:numId="16">
-    <w:abstractNumId w:val="11"/>
+    <w:abstractNumId w:val="12"/>
   </w:num>
   <w:num w:numId="17">
-    <w:abstractNumId w:val="13"/>
+    <w:abstractNumId w:val="14"/>
   </w:num>
   <w:num w:numId="18">
     <w:abstractNumId w:val="0"/>
+  </w:num>
+  <w:num w:numId="19">
+    <w:abstractNumId w:val="3"/>
   </w:num>
 </w:numbering>
 </file>
@@ -17187,6 +17744,45 @@
       </w:tblBorders>
     </w:tblPr>
   </w:style>
+  <w:style w:type="paragraph" w:styleId="Sous-titre">
+    <w:name w:val="Subtitle"/>
+    <w:basedOn w:val="Normal"/>
+    <w:next w:val="Normal"/>
+    <w:link w:val="Sous-titreCar"/>
+    <w:qFormat/>
+    <w:locked/>
+    <w:rsid w:val="00B41E5E"/>
+    <w:pPr>
+      <w:numPr>
+        <w:ilvl w:val="1"/>
+      </w:numPr>
+    </w:pPr>
+    <w:rPr>
+      <w:rFonts w:asciiTheme="majorHAnsi" w:eastAsiaTheme="majorEastAsia" w:hAnsiTheme="majorHAnsi" w:cstheme="majorBidi"/>
+      <w:i/>
+      <w:iCs/>
+      <w:color w:val="4F81BD" w:themeColor="accent1"/>
+      <w:spacing w:val="15"/>
+      <w:sz w:val="24"/>
+      <w:szCs w:val="24"/>
+    </w:rPr>
+  </w:style>
+  <w:style w:type="character" w:customStyle="1" w:styleId="Sous-titreCar">
+    <w:name w:val="Sous-titre Car"/>
+    <w:basedOn w:val="Policepardfaut"/>
+    <w:link w:val="Sous-titre"/>
+    <w:rsid w:val="00B41E5E"/>
+    <w:rPr>
+      <w:rFonts w:asciiTheme="majorHAnsi" w:eastAsiaTheme="majorEastAsia" w:hAnsiTheme="majorHAnsi" w:cstheme="majorBidi"/>
+      <w:i/>
+      <w:iCs/>
+      <w:color w:val="4F81BD" w:themeColor="accent1"/>
+      <w:spacing w:val="15"/>
+      <w:sz w:val="24"/>
+      <w:szCs w:val="24"/>
+      <w:lang w:eastAsia="en-US"/>
+    </w:rPr>
+  </w:style>
 </w:styles>
 </file>
 
@@ -17619,6 +18215,45 @@
       </w:tblBorders>
     </w:tblPr>
   </w:style>
+  <w:style w:type="paragraph" w:styleId="Sous-titre">
+    <w:name w:val="Subtitle"/>
+    <w:basedOn w:val="Normal"/>
+    <w:next w:val="Normal"/>
+    <w:link w:val="Sous-titreCar"/>
+    <w:qFormat/>
+    <w:locked/>
+    <w:rsid w:val="00B41E5E"/>
+    <w:pPr>
+      <w:numPr>
+        <w:ilvl w:val="1"/>
+      </w:numPr>
+    </w:pPr>
+    <w:rPr>
+      <w:rFonts w:asciiTheme="majorHAnsi" w:eastAsiaTheme="majorEastAsia" w:hAnsiTheme="majorHAnsi" w:cstheme="majorBidi"/>
+      <w:i/>
+      <w:iCs/>
+      <w:color w:val="4F81BD" w:themeColor="accent1"/>
+      <w:spacing w:val="15"/>
+      <w:sz w:val="24"/>
+      <w:szCs w:val="24"/>
+    </w:rPr>
+  </w:style>
+  <w:style w:type="character" w:customStyle="1" w:styleId="Sous-titreCar">
+    <w:name w:val="Sous-titre Car"/>
+    <w:basedOn w:val="Policepardfaut"/>
+    <w:link w:val="Sous-titre"/>
+    <w:rsid w:val="00B41E5E"/>
+    <w:rPr>
+      <w:rFonts w:asciiTheme="majorHAnsi" w:eastAsiaTheme="majorEastAsia" w:hAnsiTheme="majorHAnsi" w:cstheme="majorBidi"/>
+      <w:i/>
+      <w:iCs/>
+      <w:color w:val="4F81BD" w:themeColor="accent1"/>
+      <w:spacing w:val="15"/>
+      <w:sz w:val="24"/>
+      <w:szCs w:val="24"/>
+      <w:lang w:eastAsia="en-US"/>
+    </w:rPr>
+  </w:style>
 </w:styles>
 </file>
 

</xml_diff>